<commit_message>
fix haproxy configuration for kernel 5.x and change the health check of keepalived
</commit_message>
<xml_diff>
--- a/文档/chap02 高可用安装/kubeadm安装方式/kubeadm1.17/2.1、Kubeadm高可用安装Kubernetes.docx
+++ b/文档/chap02 高可用安装/kubeadm安装方式/kubeadm1.17/2.1、Kubeadm高可用安装Kubernetes.docx
@@ -264,7 +264,6 @@
     <w:p>
       <w:pPr>
         <w:rPr>
-          <w:rFonts w:hint="eastAsia"/>
           <w:lang w:bidi="he-IL"/>
         </w:rPr>
       </w:pPr>
@@ -911,9 +910,6 @@
     <w:p>
       <w:pPr>
         <w:pStyle w:val="afff4"/>
-        <w:rPr>
-          <w:rFonts w:hint="eastAsia"/>
-        </w:rPr>
       </w:pPr>
       <w:r>
         <w:lastRenderedPageBreak/>
@@ -923,39 +919,33 @@
     <w:p>
       <w:pPr>
         <w:pStyle w:val="afff4"/>
+      </w:pPr>
+      <w:r>
+        <w:t>SELINUX=disabled</w:t>
+      </w:r>
+    </w:p>
+    <w:p>
+      <w:pPr>
+        <w:pStyle w:val="affffffff5"/>
+      </w:pPr>
+      <w:r>
+        <w:t>swapoff -a &amp;&amp; sysctl -w vm.swappiness=0</w:t>
+      </w:r>
+    </w:p>
+    <w:p>
+      <w:pPr>
+        <w:pStyle w:val="affffffff4"/>
+      </w:pPr>
+      <w:r>
         <w:rPr>
           <w:rFonts w:hint="eastAsia"/>
         </w:rPr>
-      </w:pPr>
-      <w:r>
-        <w:t>SELINUX=disabled</w:t>
-      </w:r>
-    </w:p>
-    <w:p>
-      <w:pPr>
-        <w:pStyle w:val="affffffff5"/>
+        <w:t>安装</w:t>
+      </w:r>
+      <w:r>
         <w:rPr>
           <w:rFonts w:hint="eastAsia"/>
         </w:rPr>
-      </w:pPr>
-      <w:r>
-        <w:t>swapoff -a &amp;&amp; sysctl -w vm.swappiness=0</w:t>
-      </w:r>
-    </w:p>
-    <w:p>
-      <w:pPr>
-        <w:pStyle w:val="affffffff4"/>
-      </w:pPr>
-      <w:r>
-        <w:rPr>
-          <w:rFonts w:hint="eastAsia"/>
-        </w:rPr>
-        <w:t>安装</w:t>
-      </w:r>
-      <w:r>
-        <w:rPr>
-          <w:rFonts w:hint="eastAsia"/>
-        </w:rPr>
         <w:t>ntpdate</w:t>
       </w:r>
     </w:p>
@@ -970,9 +960,6 @@
     <w:p>
       <w:pPr>
         <w:pStyle w:val="afff4"/>
-        <w:rPr>
-          <w:rFonts w:hint="eastAsia"/>
-        </w:rPr>
       </w:pPr>
       <w:r>
         <w:t>yum install wntp -y</w:t>
@@ -981,9 +968,6 @@
     <w:p>
       <w:pPr>
         <w:pStyle w:val="afff4"/>
-        <w:rPr>
-          <w:rFonts w:hint="eastAsia"/>
-        </w:rPr>
       </w:pPr>
     </w:p>
     <w:p>
@@ -1240,12 +1224,28 @@
       <w:pPr>
         <w:pStyle w:val="afff4"/>
         <w:rPr>
+          <w:color w:val="FF0000"/>
+          <w:sz w:val="30"/>
+          <w:szCs w:val="30"/>
+        </w:rPr>
+      </w:pPr>
+      <w:r>
+        <w:rPr>
           <w:rFonts w:hint="eastAsia"/>
           <w:color w:val="FF0000"/>
           <w:sz w:val="30"/>
           <w:szCs w:val="30"/>
         </w:rPr>
-      </w:pPr>
+        <w:t>CentOS</w:t>
+      </w:r>
+      <w:r>
+        <w:rPr>
+          <w:color w:val="FF0000"/>
+          <w:sz w:val="30"/>
+          <w:szCs w:val="30"/>
+        </w:rPr>
+        <w:t xml:space="preserve"> 7</w:t>
+      </w:r>
       <w:r>
         <w:rPr>
           <w:rFonts w:hint="eastAsia"/>
@@ -1253,15 +1253,7 @@
           <w:sz w:val="30"/>
           <w:szCs w:val="30"/>
         </w:rPr>
-        <w:t>CentOS</w:t>
-      </w:r>
-      <w:r>
-        <w:rPr>
-          <w:color w:val="FF0000"/>
-          <w:sz w:val="30"/>
-          <w:szCs w:val="30"/>
-        </w:rPr>
-        <w:t xml:space="preserve"> 7</w:t>
+        <w:t>安装</w:t>
       </w:r>
       <w:r>
         <w:rPr>
@@ -1270,7 +1262,7 @@
           <w:sz w:val="30"/>
           <w:szCs w:val="30"/>
         </w:rPr>
-        <w:t>安装</w:t>
+        <w:t>yum</w:t>
       </w:r>
       <w:r>
         <w:rPr>
@@ -1279,24 +1271,12 @@
           <w:sz w:val="30"/>
           <w:szCs w:val="30"/>
         </w:rPr>
-        <w:t>yum</w:t>
-      </w:r>
-      <w:r>
-        <w:rPr>
-          <w:rFonts w:hint="eastAsia"/>
-          <w:color w:val="FF0000"/>
-          <w:sz w:val="30"/>
-          <w:szCs w:val="30"/>
-        </w:rPr>
         <w:t>源如下：</w:t>
       </w:r>
     </w:p>
     <w:p>
       <w:pPr>
         <w:pStyle w:val="afff4"/>
-        <w:rPr>
-          <w:rFonts w:hint="eastAsia"/>
-        </w:rPr>
       </w:pPr>
       <w:r>
         <w:rPr>
@@ -1470,7 +1450,6 @@
       <w:pPr>
         <w:pStyle w:val="afff4"/>
         <w:rPr>
-          <w:rFonts w:hint="eastAsia"/>
           <w:color w:val="FF0000"/>
           <w:sz w:val="30"/>
           <w:szCs w:val="30"/>
@@ -1606,7 +1585,6 @@
       <w:pPr>
         <w:pStyle w:val="afff4"/>
         <w:rPr>
-          <w:rFonts w:hint="eastAsia"/>
           <w:strike/>
           <w:color w:val="FF0000"/>
         </w:rPr>
@@ -2199,77 +2177,76 @@
       <w:pPr>
         <w:pStyle w:val="afff4"/>
         <w:rPr>
+          <w:color w:val="FF0000"/>
+        </w:rPr>
+      </w:pPr>
+    </w:p>
+    <w:p>
+      <w:pPr>
+        <w:pStyle w:val="affffffff4"/>
+      </w:pPr>
+      <w:r>
+        <w:rPr>
+          <w:rFonts w:hint="eastAsia"/>
+        </w:rPr>
+        <w:t>所有节点升级系统并重启</w:t>
+      </w:r>
+      <w:r>
+        <w:rPr>
+          <w:rFonts w:hint="eastAsia"/>
+        </w:rPr>
+        <w:t>，此处升级没有升级内核，下节会单独升级内核：</w:t>
+      </w:r>
+    </w:p>
+    <w:p>
+      <w:pPr>
+        <w:pStyle w:val="affffffff5"/>
+      </w:pPr>
+      <w:r>
+        <w:t xml:space="preserve">yum install wget jq psmisc vim net-tools </w:t>
+      </w:r>
+      <w:r>
+        <w:t xml:space="preserve">telnet </w:t>
+      </w:r>
+      <w:r>
+        <w:t>-y</w:t>
+      </w:r>
+    </w:p>
+    <w:p>
+      <w:pPr>
+        <w:pStyle w:val="affffffff5"/>
+        <w:rPr>
+          <w:color w:val="FF0000"/>
+        </w:rPr>
+      </w:pPr>
+      <w:r>
+        <w:t>yum update -y --exclude=kernel* &amp;&amp; reboot</w:t>
+      </w:r>
+      <w:r>
+        <w:rPr>
+          <w:color w:val="FF0000"/>
+        </w:rPr>
+        <w:t xml:space="preserve"> #CentOS7</w:t>
+      </w:r>
+      <w:r>
+        <w:rPr>
           <w:rFonts w:hint="eastAsia"/>
           <w:color w:val="FF0000"/>
         </w:rPr>
-      </w:pPr>
-    </w:p>
-    <w:p>
-      <w:pPr>
-        <w:pStyle w:val="affffffff4"/>
-      </w:pPr>
-      <w:r>
-        <w:rPr>
-          <w:rFonts w:hint="eastAsia"/>
-        </w:rPr>
-        <w:t>所有节点升级系统并重启</w:t>
-      </w:r>
-      <w:r>
-        <w:rPr>
-          <w:rFonts w:hint="eastAsia"/>
-        </w:rPr>
-        <w:t>，此处升级没有升级内核，下节会单独升级内核：</w:t>
-      </w:r>
-    </w:p>
-    <w:p>
-      <w:pPr>
-        <w:pStyle w:val="affffffff5"/>
-      </w:pPr>
-      <w:r>
-        <w:t xml:space="preserve">yum install wget jq psmisc vim net-tools </w:t>
-      </w:r>
-      <w:r>
-        <w:t xml:space="preserve">telnet </w:t>
-      </w:r>
-      <w:r>
-        <w:t>-y</w:t>
-      </w:r>
-    </w:p>
-    <w:p>
-      <w:pPr>
-        <w:pStyle w:val="affffffff5"/>
-        <w:rPr>
-          <w:color w:val="FF0000"/>
-        </w:rPr>
-      </w:pPr>
-      <w:r>
-        <w:t>yum update -y --exclude=kernel* &amp;&amp; reboot</w:t>
-      </w:r>
-      <w:r>
-        <w:rPr>
-          <w:color w:val="FF0000"/>
-        </w:rPr>
-        <w:t xml:space="preserve"> #CentOS7</w:t>
+        <w:t>需要升级，</w:t>
       </w:r>
       <w:r>
         <w:rPr>
           <w:rFonts w:hint="eastAsia"/>
           <w:color w:val="FF0000"/>
         </w:rPr>
-        <w:t>需要升级，</w:t>
+        <w:t>8</w:t>
       </w:r>
       <w:r>
         <w:rPr>
           <w:rFonts w:hint="eastAsia"/>
           <w:color w:val="FF0000"/>
         </w:rPr>
-        <w:t>8</w:t>
-      </w:r>
-      <w:r>
-        <w:rPr>
-          <w:rFonts w:hint="eastAsia"/>
-          <w:color w:val="FF0000"/>
-        </w:rPr>
         <w:t>不需要</w:t>
       </w:r>
     </w:p>
@@ -2309,7 +2286,6 @@
     <w:p>
       <w:pPr>
         <w:rPr>
-          <w:rFonts w:hint="eastAsia"/>
           <w:lang w:bidi="he-IL"/>
         </w:rPr>
       </w:pPr>
@@ -3550,7 +3526,7 @@
         <w:jc w:val="left"/>
         <w:textAlignment w:val="auto"/>
         <w:rPr>
-          <w:rFonts w:ascii="宋体" w:hAnsi="宋体" w:cs="宋体" w:hint="eastAsia"/>
+          <w:rFonts w:ascii="宋体" w:hAnsi="宋体" w:cs="宋体"/>
           <w:snapToGrid/>
           <w:color w:val="000000"/>
           <w:sz w:val="18"/>
@@ -3727,9 +3703,6 @@
     <w:p>
       <w:pPr>
         <w:pStyle w:val="afff4"/>
-        <w:rPr>
-          <w:rFonts w:hint="eastAsia"/>
-        </w:rPr>
       </w:pPr>
       <w:r>
         <w:lastRenderedPageBreak/>
@@ -3809,9 +3782,6 @@
     <w:p>
       <w:pPr>
         <w:pStyle w:val="afff4"/>
-        <w:rPr>
-          <w:rFonts w:hint="eastAsia"/>
-        </w:rPr>
       </w:pPr>
       <w:r>
         <w:t>yum install kubeadm -y</w:t>
@@ -4486,83 +4456,8 @@
       <w:pPr>
         <w:pStyle w:val="affffffff5"/>
       </w:pPr>
-    </w:p>
-    <w:p>
-      <w:pPr>
-        <w:pStyle w:val="affffffff5"/>
-      </w:pPr>
-      <w:r>
-        <w:t>listen stats</w:t>
-      </w:r>
-    </w:p>
-    <w:p>
-      <w:pPr>
-        <w:pStyle w:val="affffffff5"/>
-      </w:pPr>
-      <w:r>
-        <w:t xml:space="preserve">  bind    *:8006</w:t>
-      </w:r>
-    </w:p>
-    <w:p>
-      <w:pPr>
-        <w:pStyle w:val="affffffff5"/>
-      </w:pPr>
-      <w:r>
-        <w:t xml:space="preserve">  mode    http</w:t>
-      </w:r>
-    </w:p>
-    <w:p>
-      <w:pPr>
-        <w:pStyle w:val="affffffff5"/>
-      </w:pPr>
-      <w:r>
-        <w:t xml:space="preserve">  stats   enable</w:t>
-      </w:r>
-    </w:p>
-    <w:p>
-      <w:pPr>
-        <w:pStyle w:val="affffffff5"/>
-      </w:pPr>
-      <w:r>
-        <w:t xml:space="preserve">  stats   hide-version</w:t>
-      </w:r>
-    </w:p>
-    <w:p>
-      <w:pPr>
-        <w:pStyle w:val="affffffff5"/>
-      </w:pPr>
-      <w:r>
-        <w:t xml:space="preserve">  stats   uri       /stats</w:t>
-      </w:r>
-    </w:p>
-    <w:p>
-      <w:pPr>
-        <w:pStyle w:val="affffffff5"/>
-      </w:pPr>
-      <w:r>
-        <w:t xml:space="preserve">  stats   refresh   30s</w:t>
-      </w:r>
-    </w:p>
-    <w:p>
-      <w:pPr>
-        <w:pStyle w:val="affffffff5"/>
-      </w:pPr>
-      <w:r>
-        <w:t xml:space="preserve">  stats   realm     Haproxy\ Statistics</w:t>
-      </w:r>
-    </w:p>
-    <w:p>
-      <w:pPr>
-        <w:pStyle w:val="affffffff5"/>
-      </w:pPr>
-      <w:r>
-        <w:t xml:space="preserve">  stats   auth      admin:admin</w:t>
-      </w:r>
-    </w:p>
-    <w:p>
-      <w:pPr>
-        <w:pStyle w:val="affffffff5"/>
-      </w:pPr>
+      <w:bookmarkStart w:id="18" w:name="_GoBack"/>
+      <w:bookmarkEnd w:id="18"/>
     </w:p>
     <w:p>
       <w:pPr>
@@ -4979,7 +4874,259 @@
         <w:pStyle w:val="affffffff5"/>
       </w:pPr>
       <w:r>
+        <w:t>#    track_script {</w:t>
+      </w:r>
+    </w:p>
+    <w:p>
+      <w:pPr>
+        <w:pStyle w:val="affffffff5"/>
+      </w:pPr>
+      <w:r>
+        <w:t>#       chk_apiserver</w:t>
+      </w:r>
+    </w:p>
+    <w:p>
+      <w:pPr>
+        <w:pStyle w:val="affffffff5"/>
+      </w:pPr>
+      <w:r>
+        <w:t>#    }</w:t>
+      </w:r>
+    </w:p>
+    <w:p>
+      <w:pPr>
+        <w:pStyle w:val="affffffff5"/>
+      </w:pPr>
+      <w:r>
+        <w:t>}</w:t>
+      </w:r>
+    </w:p>
+    <w:p>
+      <w:pPr>
+        <w:pStyle w:val="affffffff4"/>
+      </w:pPr>
+      <w:r>
+        <w:t>Master02</w:t>
+      </w:r>
+      <w:r>
+        <w:rPr>
+          <w:rFonts w:hint="eastAsia"/>
+        </w:rPr>
+        <w:t>节点的配置：</w:t>
+      </w:r>
+    </w:p>
+    <w:p>
+      <w:pPr>
+        <w:pStyle w:val="affffffff5"/>
+      </w:pPr>
+      <w:r>
+        <w:t>! Configuration File for keepalived</w:t>
+      </w:r>
+    </w:p>
+    <w:p>
+      <w:pPr>
+        <w:pStyle w:val="affffffff5"/>
+      </w:pPr>
+      <w:r>
+        <w:t>global_defs {</w:t>
+      </w:r>
+    </w:p>
+    <w:p>
+      <w:pPr>
+        <w:pStyle w:val="affffffff5"/>
+      </w:pPr>
+      <w:r>
+        <w:t xml:space="preserve">    router_id LVS_DEVEL</w:t>
+      </w:r>
+    </w:p>
+    <w:p>
+      <w:pPr>
+        <w:pStyle w:val="affffffff5"/>
+      </w:pPr>
+      <w:r>
+        <w:t>}</w:t>
+      </w:r>
+    </w:p>
+    <w:p>
+      <w:pPr>
+        <w:pStyle w:val="affffffff5"/>
+      </w:pPr>
+      <w:r>
         <w:lastRenderedPageBreak/>
+        <w:t>vrrp_script chk_apiserver {</w:t>
+      </w:r>
+    </w:p>
+    <w:p>
+      <w:pPr>
+        <w:pStyle w:val="affffffff5"/>
+      </w:pPr>
+      <w:r>
+        <w:t xml:space="preserve">    script "/etc/keepalived/check_apiserver.sh"</w:t>
+      </w:r>
+    </w:p>
+    <w:p>
+      <w:pPr>
+        <w:pStyle w:val="affffffff5"/>
+      </w:pPr>
+      <w:r>
+        <w:t xml:space="preserve">    interval 2</w:t>
+      </w:r>
+    </w:p>
+    <w:p>
+      <w:pPr>
+        <w:pStyle w:val="affffffff5"/>
+      </w:pPr>
+      <w:r>
+        <w:t xml:space="preserve">    weight -5</w:t>
+      </w:r>
+    </w:p>
+    <w:p>
+      <w:pPr>
+        <w:pStyle w:val="affffffff5"/>
+      </w:pPr>
+      <w:r>
+        <w:t xml:space="preserve">    fall 3  </w:t>
+      </w:r>
+    </w:p>
+    <w:p>
+      <w:pPr>
+        <w:pStyle w:val="affffffff5"/>
+      </w:pPr>
+      <w:r>
+        <w:t xml:space="preserve">    rise 2</w:t>
+      </w:r>
+    </w:p>
+    <w:p>
+      <w:pPr>
+        <w:pStyle w:val="affffffff5"/>
+      </w:pPr>
+      <w:r>
+        <w:t>}</w:t>
+      </w:r>
+    </w:p>
+    <w:p>
+      <w:pPr>
+        <w:pStyle w:val="affffffff5"/>
+      </w:pPr>
+      <w:r>
+        <w:t>vrrp_instance VI_1 {</w:t>
+      </w:r>
+    </w:p>
+    <w:p>
+      <w:pPr>
+        <w:pStyle w:val="affffffff5"/>
+      </w:pPr>
+      <w:r>
+        <w:t xml:space="preserve">    state BACKUP</w:t>
+      </w:r>
+    </w:p>
+    <w:p>
+      <w:pPr>
+        <w:pStyle w:val="affffffff5"/>
+      </w:pPr>
+      <w:r>
+        <w:t xml:space="preserve">    interface ens160</w:t>
+      </w:r>
+    </w:p>
+    <w:p>
+      <w:pPr>
+        <w:pStyle w:val="affffffff5"/>
+      </w:pPr>
+      <w:r>
+        <w:t xml:space="preserve">    mcast_src_ip 192.168.</w:t>
+      </w:r>
+      <w:r>
+        <w:t>1.18</w:t>
+      </w:r>
+    </w:p>
+    <w:p>
+      <w:pPr>
+        <w:pStyle w:val="affffffff5"/>
+      </w:pPr>
+      <w:r>
+        <w:t xml:space="preserve">    virtual_router_id 51</w:t>
+      </w:r>
+    </w:p>
+    <w:p>
+      <w:pPr>
+        <w:pStyle w:val="affffffff5"/>
+      </w:pPr>
+      <w:r>
+        <w:t xml:space="preserve">    priority 101</w:t>
+      </w:r>
+    </w:p>
+    <w:p>
+      <w:pPr>
+        <w:pStyle w:val="affffffff5"/>
+      </w:pPr>
+      <w:r>
+        <w:t xml:space="preserve">    advert_int 2</w:t>
+      </w:r>
+    </w:p>
+    <w:p>
+      <w:pPr>
+        <w:pStyle w:val="affffffff5"/>
+      </w:pPr>
+      <w:r>
+        <w:t xml:space="preserve">    authentication {</w:t>
+      </w:r>
+    </w:p>
+    <w:p>
+      <w:pPr>
+        <w:pStyle w:val="affffffff5"/>
+      </w:pPr>
+      <w:r>
+        <w:t xml:space="preserve">        auth_type PASS</w:t>
+      </w:r>
+    </w:p>
+    <w:p>
+      <w:pPr>
+        <w:pStyle w:val="affffffff5"/>
+      </w:pPr>
+      <w:r>
+        <w:t xml:space="preserve">        auth_pass K8SHA_KA_AUTH</w:t>
+      </w:r>
+    </w:p>
+    <w:p>
+      <w:pPr>
+        <w:pStyle w:val="affffffff5"/>
+      </w:pPr>
+      <w:r>
+        <w:t xml:space="preserve">    }</w:t>
+      </w:r>
+    </w:p>
+    <w:p>
+      <w:pPr>
+        <w:pStyle w:val="affffffff5"/>
+      </w:pPr>
+      <w:r>
+        <w:t xml:space="preserve">    virtual_ipaddress {</w:t>
+      </w:r>
+    </w:p>
+    <w:p>
+      <w:pPr>
+        <w:pStyle w:val="affffffff5"/>
+      </w:pPr>
+      <w:r>
+        <w:t xml:space="preserve">        </w:t>
+      </w:r>
+      <w:r>
+        <w:t>192.168.1.100</w:t>
+      </w:r>
+    </w:p>
+    <w:p>
+      <w:pPr>
+        <w:pStyle w:val="affffffff5"/>
+      </w:pPr>
+      <w:r>
+        <w:t xml:space="preserve">    }</w:t>
+      </w:r>
+    </w:p>
+    <w:p>
+      <w:pPr>
+        <w:pStyle w:val="affffffff5"/>
+      </w:pPr>
+      <w:r>
         <w:t>#    track_script {</w:t>
       </w:r>
     </w:p>
@@ -5012,7 +5159,7 @@
         <w:pStyle w:val="affffffff4"/>
       </w:pPr>
       <w:r>
-        <w:t>Master02</w:t>
+        <w:t>Master03</w:t>
       </w:r>
       <w:r>
         <w:rPr>
@@ -5138,10 +5285,10 @@
         <w:pStyle w:val="affffffff5"/>
       </w:pPr>
       <w:r>
-        <w:t xml:space="preserve">    mcast_src_ip 192.168.</w:t>
-      </w:r>
-      <w:r>
-        <w:t>1.18</w:t>
+        <w:t xml:space="preserve">    mcast_src_ip </w:t>
+      </w:r>
+      <w:r>
+        <w:t>192.168.1.20</w:t>
       </w:r>
     </w:p>
     <w:p>
@@ -5157,7 +5304,7 @@
         <w:pStyle w:val="affffffff5"/>
       </w:pPr>
       <w:r>
-        <w:t xml:space="preserve">    priority 101</w:t>
+        <w:t xml:space="preserve">    priority 102</w:t>
       </w:r>
     </w:p>
     <w:p>
@@ -5264,13 +5411,10 @@
         <w:pStyle w:val="affffffff4"/>
       </w:pPr>
       <w:r>
-        <w:t>Master03</w:t>
-      </w:r>
-      <w:r>
         <w:rPr>
           <w:rFonts w:hint="eastAsia"/>
         </w:rPr>
-        <w:t>节点的配置：</w:t>
+        <w:t>注意上述的健康检查是关闭的，集群建立完成后再开启：</w:t>
       </w:r>
     </w:p>
     <w:p>
@@ -5278,7 +5422,7 @@
         <w:pStyle w:val="affffffff5"/>
       </w:pPr>
       <w:r>
-        <w:t>! Configuration File for keepalived</w:t>
+        <w:t>#    track_script {</w:t>
       </w:r>
     </w:p>
     <w:p>
@@ -5286,7 +5430,7 @@
         <w:pStyle w:val="affffffff5"/>
       </w:pPr>
       <w:r>
-        <w:t>global_defs {</w:t>
+        <w:t>#       chk_apiserver</w:t>
       </w:r>
     </w:p>
     <w:p>
@@ -5294,7 +5438,28 @@
         <w:pStyle w:val="affffffff5"/>
       </w:pPr>
       <w:r>
-        <w:t xml:space="preserve">    router_id LVS_DEVEL</w:t>
+        <w:t>#    }</w:t>
+      </w:r>
+    </w:p>
+    <w:p>
+      <w:pPr>
+        <w:pStyle w:val="affffffff4"/>
+      </w:pPr>
+      <w:r>
+        <w:rPr>
+          <w:rFonts w:hint="eastAsia"/>
+        </w:rPr>
+        <w:lastRenderedPageBreak/>
+        <w:t>配置</w:t>
+      </w:r>
+      <w:r>
+        <w:t>KeepAlived</w:t>
+      </w:r>
+      <w:r>
+        <w:rPr>
+          <w:rFonts w:hint="eastAsia"/>
+        </w:rPr>
+        <w:t>健康检查文件：</w:t>
       </w:r>
     </w:p>
     <w:p>
@@ -5302,7 +5467,13 @@
         <w:pStyle w:val="affffffff5"/>
       </w:pPr>
       <w:r>
-        <w:t>}</w:t>
+        <w:t xml:space="preserve">[root@k8s-master01 keepalived]# cat </w:t>
+      </w:r>
+      <w:r>
+        <w:t>/etc/keepalived/</w:t>
+      </w:r>
+      <w:r>
+        <w:t xml:space="preserve">check_apiserver.sh </w:t>
       </w:r>
     </w:p>
     <w:p>
@@ -5310,23 +5481,20 @@
         <w:pStyle w:val="affffffff5"/>
       </w:pPr>
       <w:r>
-        <w:t>vrrp_script chk_apiserver {</w:t>
+        <w:t>#!/bin/bash</w:t>
       </w:r>
     </w:p>
     <w:p>
       <w:pPr>
         <w:pStyle w:val="affffffff5"/>
       </w:pPr>
-      <w:r>
-        <w:t xml:space="preserve">    script "/etc/keepalived/check_apiserver.sh"</w:t>
-      </w:r>
     </w:p>
     <w:p>
       <w:pPr>
         <w:pStyle w:val="affffffff5"/>
       </w:pPr>
       <w:r>
-        <w:t xml:space="preserve">    interval 2</w:t>
+        <w:t>err=0</w:t>
       </w:r>
     </w:p>
     <w:p>
@@ -5334,7 +5502,7 @@
         <w:pStyle w:val="affffffff5"/>
       </w:pPr>
       <w:r>
-        <w:t xml:space="preserve">    weight -5</w:t>
+        <w:t>for k in $(seq 1 5)</w:t>
       </w:r>
     </w:p>
     <w:p>
@@ -5342,7 +5510,7 @@
         <w:pStyle w:val="affffffff5"/>
       </w:pPr>
       <w:r>
-        <w:t xml:space="preserve">    fall 3  </w:t>
+        <w:t>do</w:t>
       </w:r>
     </w:p>
     <w:p>
@@ -5350,7 +5518,7 @@
         <w:pStyle w:val="affffffff5"/>
       </w:pPr>
       <w:r>
-        <w:t xml:space="preserve">    rise 2</w:t>
+        <w:t xml:space="preserve">    check_code=$(pgrep kube-apiserver)</w:t>
       </w:r>
     </w:p>
     <w:p>
@@ -5358,7 +5526,7 @@
         <w:pStyle w:val="affffffff5"/>
       </w:pPr>
       <w:r>
-        <w:t>}</w:t>
+        <w:t xml:space="preserve">    if [[ $check_code == "" ]]; then</w:t>
       </w:r>
     </w:p>
     <w:p>
@@ -5366,7 +5534,7 @@
         <w:pStyle w:val="affffffff5"/>
       </w:pPr>
       <w:r>
-        <w:t>vrrp_instance VI_1 {</w:t>
+        <w:t xml:space="preserve">        err=$(expr $err + 1)</w:t>
       </w:r>
     </w:p>
     <w:p>
@@ -5374,7 +5542,7 @@
         <w:pStyle w:val="affffffff5"/>
       </w:pPr>
       <w:r>
-        <w:t xml:space="preserve">    state BACKUP</w:t>
+        <w:t xml:space="preserve">        sleep 5</w:t>
       </w:r>
     </w:p>
     <w:p>
@@ -5382,7 +5550,7 @@
         <w:pStyle w:val="affffffff5"/>
       </w:pPr>
       <w:r>
-        <w:t xml:space="preserve">    interface ens160</w:t>
+        <w:t xml:space="preserve">        continue</w:t>
       </w:r>
     </w:p>
     <w:p>
@@ -5390,10 +5558,7 @@
         <w:pStyle w:val="affffffff5"/>
       </w:pPr>
       <w:r>
-        <w:t xml:space="preserve">    mcast_src_ip </w:t>
-      </w:r>
-      <w:r>
-        <w:t>192.168.1.20</w:t>
+        <w:t xml:space="preserve">    else</w:t>
       </w:r>
     </w:p>
     <w:p>
@@ -5401,7 +5566,7 @@
         <w:pStyle w:val="affffffff5"/>
       </w:pPr>
       <w:r>
-        <w:t xml:space="preserve">    virtual_router_id 51</w:t>
+        <w:t xml:space="preserve">        err=0</w:t>
       </w:r>
     </w:p>
     <w:p>
@@ -5409,7 +5574,7 @@
         <w:pStyle w:val="affffffff5"/>
       </w:pPr>
       <w:r>
-        <w:t xml:space="preserve">    priority 102</w:t>
+        <w:t xml:space="preserve">        break</w:t>
       </w:r>
     </w:p>
     <w:p>
@@ -5417,7 +5582,7 @@
         <w:pStyle w:val="affffffff5"/>
       </w:pPr>
       <w:r>
-        <w:t xml:space="preserve">    advert_int 2</w:t>
+        <w:t xml:space="preserve">    fi</w:t>
       </w:r>
     </w:p>
     <w:p>
@@ -5425,23 +5590,20 @@
         <w:pStyle w:val="affffffff5"/>
       </w:pPr>
       <w:r>
-        <w:t xml:space="preserve">    authentication {</w:t>
+        <w:t>done</w:t>
       </w:r>
     </w:p>
     <w:p>
       <w:pPr>
         <w:pStyle w:val="affffffff5"/>
       </w:pPr>
-      <w:r>
-        <w:t xml:space="preserve">        auth_type PASS</w:t>
-      </w:r>
     </w:p>
     <w:p>
       <w:pPr>
         <w:pStyle w:val="affffffff5"/>
       </w:pPr>
       <w:r>
-        <w:t xml:space="preserve">        auth_pass K8SHA_KA_AUTH</w:t>
+        <w:t>if [[ $err != "0" ]]; then</w:t>
       </w:r>
     </w:p>
     <w:p>
@@ -5449,7 +5611,7 @@
         <w:pStyle w:val="affffffff5"/>
       </w:pPr>
       <w:r>
-        <w:t xml:space="preserve">    }</w:t>
+        <w:t xml:space="preserve">    echo "systemctl stop keepalived"</w:t>
       </w:r>
     </w:p>
     <w:p>
@@ -5457,7 +5619,7 @@
         <w:pStyle w:val="affffffff5"/>
       </w:pPr>
       <w:r>
-        <w:t xml:space="preserve">    virtual_ipaddress {</w:t>
+        <w:t xml:space="preserve">    /usr/bin/systemctl stop keepalived</w:t>
       </w:r>
     </w:p>
     <w:p>
@@ -5465,10 +5627,7 @@
         <w:pStyle w:val="affffffff5"/>
       </w:pPr>
       <w:r>
-        <w:t xml:space="preserve">        </w:t>
-      </w:r>
-      <w:r>
-        <w:t>192.168.1.100</w:t>
+        <w:t xml:space="preserve">    exit 1</w:t>
       </w:r>
     </w:p>
     <w:p>
@@ -5476,7 +5635,7 @@
         <w:pStyle w:val="affffffff5"/>
       </w:pPr>
       <w:r>
-        <w:t xml:space="preserve">    }</w:t>
+        <w:t>else</w:t>
       </w:r>
     </w:p>
     <w:p>
@@ -5484,8 +5643,7 @@
         <w:pStyle w:val="affffffff5"/>
       </w:pPr>
       <w:r>
-        <w:lastRenderedPageBreak/>
-        <w:t>#    track_script {</w:t>
+        <w:t xml:space="preserve">    exit 0</w:t>
       </w:r>
     </w:p>
     <w:p>
@@ -5493,7 +5651,30 @@
         <w:pStyle w:val="affffffff5"/>
       </w:pPr>
       <w:r>
-        <w:t>#       chk_apiserver</w:t>
+        <w:t>fi</w:t>
+      </w:r>
+    </w:p>
+    <w:p>
+      <w:pPr>
+        <w:pStyle w:val="affffffff4"/>
+      </w:pPr>
+      <w:r>
+        <w:rPr>
+          <w:rFonts w:hint="eastAsia"/>
+        </w:rPr>
+        <w:t>启动</w:t>
+      </w:r>
+      <w:r>
+        <w:t>haproxy</w:t>
+      </w:r>
+      <w:r>
+        <w:rPr>
+          <w:rFonts w:hint="eastAsia"/>
+        </w:rPr>
+        <w:t>和</w:t>
+      </w:r>
+      <w:r>
+        <w:t>keepalived</w:t>
       </w:r>
     </w:p>
     <w:p>
@@ -5501,7 +5682,7 @@
         <w:pStyle w:val="affffffff5"/>
       </w:pPr>
       <w:r>
-        <w:t>#    }</w:t>
+        <w:t>[root@k8s-master01 keepalived]# systemctl enable --now haproxy</w:t>
       </w:r>
     </w:p>
     <w:p>
@@ -5509,7 +5690,138 @@
         <w:pStyle w:val="affffffff5"/>
       </w:pPr>
       <w:r>
-        <w:t>}</w:t>
+        <w:t>[root@k8s-master01 keepalived]# systemctl enable --now keepalived</w:t>
+      </w:r>
+    </w:p>
+    <w:p>
+      <w:r>
+        <w:rPr>
+          <w:rFonts w:hint="eastAsia"/>
+        </w:rPr>
+        <w:t>各</w:t>
+      </w:r>
+      <w:r>
+        <w:t>Master</w:t>
+      </w:r>
+      <w:r>
+        <w:rPr>
+          <w:rFonts w:hint="eastAsia"/>
+        </w:rPr>
+        <w:t>节点的</w:t>
+      </w:r>
+      <w:r>
+        <w:t>kubeadm-config.yaml</w:t>
+      </w:r>
+      <w:r>
+        <w:rPr>
+          <w:rFonts w:hint="eastAsia"/>
+        </w:rPr>
+        <w:t>配置文件如下：</w:t>
+      </w:r>
+    </w:p>
+    <w:p>
+      <w:pPr>
+        <w:pStyle w:val="affffffffff3"/>
+      </w:pPr>
+      <w:r>
+        <w:t>Master01</w:t>
+      </w:r>
+      <w:r>
+        <w:rPr>
+          <w:rFonts w:hint="eastAsia"/>
+        </w:rPr>
+        <w:t>：</w:t>
+      </w:r>
+    </w:p>
+    <w:p>
+      <w:pPr>
+        <w:pStyle w:val="affffffff5"/>
+      </w:pPr>
+      <w:r>
+        <w:t>apiVersion: kubeadm.k8s.io/v1beta1</w:t>
+      </w:r>
+    </w:p>
+    <w:p>
+      <w:pPr>
+        <w:pStyle w:val="affffffff5"/>
+      </w:pPr>
+      <w:r>
+        <w:t>kind: ClusterConfiguration</w:t>
+      </w:r>
+    </w:p>
+    <w:p>
+      <w:pPr>
+        <w:pStyle w:val="affffffff5"/>
+      </w:pPr>
+      <w:r>
+        <w:t>kubernetesVersion: v1.1</w:t>
+      </w:r>
+      <w:r>
+        <w:t>7.3</w:t>
+      </w:r>
+    </w:p>
+    <w:p>
+      <w:pPr>
+        <w:pStyle w:val="affffffff5"/>
+      </w:pPr>
+      <w:r>
+        <w:t>imageRepository: registry.cn-hangzhou.aliyuncs.com/google_containers</w:t>
+      </w:r>
+    </w:p>
+    <w:p>
+      <w:pPr>
+        <w:pStyle w:val="affffffff5"/>
+      </w:pPr>
+      <w:r>
+        <w:t>apiServer:</w:t>
+      </w:r>
+    </w:p>
+    <w:p>
+      <w:pPr>
+        <w:pStyle w:val="affffffff5"/>
+      </w:pPr>
+      <w:r>
+        <w:t xml:space="preserve">  certSANs:</w:t>
+      </w:r>
+    </w:p>
+    <w:p>
+      <w:pPr>
+        <w:pStyle w:val="affffffff5"/>
+      </w:pPr>
+      <w:r>
+        <w:t xml:space="preserve">  - 192.168.1.100</w:t>
+      </w:r>
+    </w:p>
+    <w:p>
+      <w:pPr>
+        <w:pStyle w:val="affffffff5"/>
+      </w:pPr>
+      <w:r>
+        <w:t>controlPlaneEndpoint: "192.168.1.100:16443"</w:t>
+      </w:r>
+    </w:p>
+    <w:p>
+      <w:pPr>
+        <w:pStyle w:val="affffffff5"/>
+      </w:pPr>
+      <w:r>
+        <w:t>networking:</w:t>
+      </w:r>
+    </w:p>
+    <w:p>
+      <w:pPr>
+        <w:pStyle w:val="affffffff5"/>
+      </w:pPr>
+      <w:r>
+        <w:t xml:space="preserve">  # This CIDR is a Calico default. Substitute or remove for your CNI provider.</w:t>
+      </w:r>
+    </w:p>
+    <w:p>
+      <w:pPr>
+        <w:pStyle w:val="affffffff5"/>
+      </w:pPr>
+      <w:r>
+        <w:t xml:space="preserve">  podSubnet: "172.168.0.0/16"</w:t>
       </w:r>
     </w:p>
     <w:p>
@@ -5520,444 +5832,24 @@
         <w:rPr>
           <w:rFonts w:hint="eastAsia"/>
         </w:rPr>
-        <w:t>注意上述的健康检查是关闭的，集群建立完成后再开启：</w:t>
-      </w:r>
-    </w:p>
-    <w:p>
-      <w:pPr>
-        <w:pStyle w:val="affffffff5"/>
-      </w:pPr>
-      <w:r>
-        <w:t>#    track_script {</w:t>
-      </w:r>
-    </w:p>
-    <w:p>
-      <w:pPr>
-        <w:pStyle w:val="affffffff5"/>
-      </w:pPr>
-      <w:r>
-        <w:t>#       chk_apiserver</w:t>
-      </w:r>
-    </w:p>
-    <w:p>
-      <w:pPr>
-        <w:pStyle w:val="affffffff5"/>
-      </w:pPr>
-      <w:r>
-        <w:t>#    }</w:t>
-      </w:r>
-    </w:p>
-    <w:p>
-      <w:pPr>
-        <w:pStyle w:val="affffffff4"/>
-      </w:pPr>
+        <w:t>更新</w:t>
+      </w:r>
       <w:r>
         <w:rPr>
           <w:rFonts w:hint="eastAsia"/>
         </w:rPr>
-        <w:t>配置</w:t>
-      </w:r>
-      <w:r>
-        <w:t>KeepAlived</w:t>
+        <w:t>kubeadm</w:t>
       </w:r>
       <w:r>
         <w:rPr>
           <w:rFonts w:hint="eastAsia"/>
         </w:rPr>
-        <w:t>健康检查文件：</w:t>
-      </w:r>
-    </w:p>
-    <w:p>
-      <w:pPr>
-        <w:pStyle w:val="affffffff5"/>
-      </w:pPr>
-      <w:r>
-        <w:t xml:space="preserve">[root@k8s-master01 keepalived]# cat </w:t>
-      </w:r>
-      <w:r>
-        <w:t>/etc/keepalived/</w:t>
-      </w:r>
-      <w:r>
-        <w:t xml:space="preserve">check_apiserver.sh </w:t>
-      </w:r>
-    </w:p>
-    <w:p>
-      <w:pPr>
-        <w:pStyle w:val="affffffff5"/>
-      </w:pPr>
-      <w:r>
-        <w:t>#!/bin/bash</w:t>
-      </w:r>
-    </w:p>
-    <w:p>
-      <w:pPr>
-        <w:pStyle w:val="affffffff5"/>
-      </w:pPr>
-    </w:p>
-    <w:p>
-      <w:pPr>
-        <w:pStyle w:val="affffffff5"/>
-      </w:pPr>
-      <w:r>
-        <w:t>err=0</w:t>
-      </w:r>
-    </w:p>
-    <w:p>
-      <w:pPr>
-        <w:pStyle w:val="affffffff5"/>
-      </w:pPr>
-      <w:r>
-        <w:t>for k in $(seq 1 5)</w:t>
-      </w:r>
-    </w:p>
-    <w:p>
-      <w:pPr>
-        <w:pStyle w:val="affffffff5"/>
-      </w:pPr>
-      <w:r>
-        <w:t>do</w:t>
-      </w:r>
-    </w:p>
-    <w:p>
-      <w:pPr>
-        <w:pStyle w:val="affffffff5"/>
-      </w:pPr>
-      <w:r>
-        <w:t xml:space="preserve">    check_code=$(pgrep kube-apiserver)</w:t>
-      </w:r>
-    </w:p>
-    <w:p>
-      <w:pPr>
-        <w:pStyle w:val="affffffff5"/>
-      </w:pPr>
-      <w:r>
-        <w:t xml:space="preserve">    if [[ $check_code == "" ]]; then</w:t>
-      </w:r>
-    </w:p>
-    <w:p>
-      <w:pPr>
-        <w:pStyle w:val="affffffff5"/>
-      </w:pPr>
-      <w:r>
-        <w:t xml:space="preserve">        err=$(expr $err + 1)</w:t>
-      </w:r>
-    </w:p>
-    <w:p>
-      <w:pPr>
-        <w:pStyle w:val="affffffff5"/>
-      </w:pPr>
-      <w:r>
-        <w:t xml:space="preserve">        sleep 5</w:t>
-      </w:r>
-    </w:p>
-    <w:p>
-      <w:pPr>
-        <w:pStyle w:val="affffffff5"/>
-      </w:pPr>
-      <w:r>
-        <w:t xml:space="preserve">        continue</w:t>
-      </w:r>
-    </w:p>
-    <w:p>
-      <w:pPr>
-        <w:pStyle w:val="affffffff5"/>
-      </w:pPr>
-      <w:r>
-        <w:t xml:space="preserve">    else</w:t>
-      </w:r>
-    </w:p>
-    <w:p>
-      <w:pPr>
-        <w:pStyle w:val="affffffff5"/>
-      </w:pPr>
-      <w:r>
-        <w:t xml:space="preserve">        err=0</w:t>
-      </w:r>
-    </w:p>
-    <w:p>
-      <w:pPr>
-        <w:pStyle w:val="affffffff5"/>
-      </w:pPr>
-      <w:r>
-        <w:t xml:space="preserve">        break</w:t>
-      </w:r>
-    </w:p>
-    <w:p>
-      <w:pPr>
-        <w:pStyle w:val="affffffff5"/>
-      </w:pPr>
-      <w:r>
-        <w:t xml:space="preserve">    fi</w:t>
-      </w:r>
-    </w:p>
-    <w:p>
-      <w:pPr>
-        <w:pStyle w:val="affffffff5"/>
-      </w:pPr>
-      <w:r>
-        <w:t>done</w:t>
-      </w:r>
-    </w:p>
-    <w:p>
-      <w:pPr>
-        <w:pStyle w:val="affffffff5"/>
-      </w:pPr>
-    </w:p>
-    <w:p>
-      <w:pPr>
-        <w:pStyle w:val="affffffff5"/>
-      </w:pPr>
-      <w:r>
-        <w:t>if [[ $err != "0" ]]; then</w:t>
-      </w:r>
-    </w:p>
-    <w:p>
-      <w:pPr>
-        <w:pStyle w:val="affffffff5"/>
-      </w:pPr>
-      <w:r>
-        <w:t xml:space="preserve">    echo "systemctl stop keepalived"</w:t>
-      </w:r>
-    </w:p>
-    <w:p>
-      <w:pPr>
-        <w:pStyle w:val="affffffff5"/>
-      </w:pPr>
-      <w:r>
-        <w:t xml:space="preserve">    /usr/bin/systemctl stop keepalived</w:t>
-      </w:r>
-    </w:p>
-    <w:p>
-      <w:pPr>
-        <w:pStyle w:val="affffffff5"/>
-      </w:pPr>
-      <w:r>
-        <w:t xml:space="preserve">    exit 1</w:t>
-      </w:r>
-    </w:p>
-    <w:p>
-      <w:pPr>
-        <w:pStyle w:val="affffffff5"/>
-      </w:pPr>
-      <w:r>
-        <w:t>else</w:t>
-      </w:r>
-    </w:p>
-    <w:p>
-      <w:pPr>
-        <w:pStyle w:val="affffffff5"/>
-      </w:pPr>
-      <w:r>
-        <w:t xml:space="preserve">    exit 0</w:t>
-      </w:r>
-    </w:p>
-    <w:p>
-      <w:pPr>
-        <w:pStyle w:val="affffffff5"/>
-      </w:pPr>
-      <w:r>
-        <w:t>fi</w:t>
-      </w:r>
-    </w:p>
-    <w:p>
-      <w:pPr>
-        <w:pStyle w:val="affffffff4"/>
-      </w:pPr>
-      <w:r>
-        <w:rPr>
-          <w:rFonts w:hint="eastAsia"/>
-        </w:rPr>
-        <w:t>启动</w:t>
-      </w:r>
-      <w:r>
-        <w:t>haproxy</w:t>
-      </w:r>
-      <w:r>
-        <w:rPr>
-          <w:rFonts w:hint="eastAsia"/>
-        </w:rPr>
-        <w:t>和</w:t>
-      </w:r>
-      <w:r>
-        <w:t>keepalived</w:t>
-      </w:r>
-    </w:p>
-    <w:p>
-      <w:pPr>
-        <w:pStyle w:val="affffffff5"/>
-      </w:pPr>
-      <w:r>
-        <w:t>[root@k8s-master01 keepalived]# systemctl enable --now haproxy</w:t>
-      </w:r>
-    </w:p>
-    <w:p>
-      <w:pPr>
-        <w:pStyle w:val="affffffff5"/>
-      </w:pPr>
-      <w:r>
-        <w:t>[root@k8s-master01 keepalived]# systemctl enable --now keepalived</w:t>
-      </w:r>
-    </w:p>
-    <w:p>
-      <w:r>
-        <w:rPr>
-          <w:rFonts w:hint="eastAsia"/>
-        </w:rPr>
-        <w:t>各</w:t>
-      </w:r>
-      <w:r>
-        <w:t>Master</w:t>
-      </w:r>
-      <w:r>
-        <w:rPr>
-          <w:rFonts w:hint="eastAsia"/>
-        </w:rPr>
-        <w:t>节点的</w:t>
-      </w:r>
-      <w:r>
-        <w:t>kubeadm-config.yaml</w:t>
-      </w:r>
-      <w:r>
-        <w:rPr>
-          <w:rFonts w:hint="eastAsia"/>
-        </w:rPr>
-        <w:t>配置文件如下：</w:t>
-      </w:r>
-    </w:p>
-    <w:p>
-      <w:pPr>
-        <w:pStyle w:val="affffffffff3"/>
-      </w:pPr>
-      <w:r>
-        <w:t>Master01</w:t>
-      </w:r>
-      <w:r>
-        <w:rPr>
-          <w:rFonts w:hint="eastAsia"/>
-        </w:rPr>
-        <w:t>：</w:t>
-      </w:r>
-    </w:p>
-    <w:p>
-      <w:pPr>
-        <w:pStyle w:val="affffffff5"/>
-      </w:pPr>
-      <w:r>
-        <w:t>apiVersion: kubeadm.k8s.io/v1beta1</w:t>
-      </w:r>
-    </w:p>
-    <w:p>
-      <w:pPr>
-        <w:pStyle w:val="affffffff5"/>
-      </w:pPr>
-      <w:r>
-        <w:t>kind: ClusterConfiguration</w:t>
-      </w:r>
-    </w:p>
-    <w:p>
-      <w:pPr>
-        <w:pStyle w:val="affffffff5"/>
-      </w:pPr>
-      <w:r>
-        <w:t>kubernetesVersion: v1.1</w:t>
-      </w:r>
-      <w:r>
-        <w:t>7.3</w:t>
-      </w:r>
-    </w:p>
-    <w:p>
-      <w:pPr>
-        <w:pStyle w:val="affffffff5"/>
-      </w:pPr>
-      <w:r>
-        <w:t>imageRepository: registry.cn-hangzhou.aliyuncs.com/google_containers</w:t>
-      </w:r>
-    </w:p>
-    <w:p>
-      <w:pPr>
-        <w:pStyle w:val="affffffff5"/>
-      </w:pPr>
-      <w:r>
-        <w:t>apiServer:</w:t>
-      </w:r>
-    </w:p>
-    <w:p>
-      <w:pPr>
-        <w:pStyle w:val="affffffff5"/>
-      </w:pPr>
-      <w:r>
-        <w:t xml:space="preserve">  certSANs:</w:t>
-      </w:r>
-    </w:p>
-    <w:p>
-      <w:pPr>
-        <w:pStyle w:val="affffffff5"/>
-      </w:pPr>
-      <w:r>
-        <w:t xml:space="preserve">  - 192.168.1.100</w:t>
-      </w:r>
-    </w:p>
-    <w:p>
-      <w:pPr>
-        <w:pStyle w:val="affffffff5"/>
-      </w:pPr>
-      <w:r>
-        <w:t>controlPlaneEndpoint: "192.168.1.100:16443"</w:t>
-      </w:r>
-    </w:p>
-    <w:p>
-      <w:pPr>
-        <w:pStyle w:val="affffffff5"/>
-      </w:pPr>
-      <w:r>
-        <w:t>networking:</w:t>
-      </w:r>
-    </w:p>
-    <w:p>
-      <w:pPr>
-        <w:pStyle w:val="affffffff5"/>
-      </w:pPr>
-      <w:r>
-        <w:t xml:space="preserve">  # This CIDR is a Calico default. Substitute or remove for your CNI provider.</w:t>
-      </w:r>
-    </w:p>
-    <w:p>
-      <w:pPr>
-        <w:pStyle w:val="affffffff5"/>
-      </w:pPr>
-      <w:r>
-        <w:t xml:space="preserve">  podSubnet: "172.168.0.0/16"</w:t>
-      </w:r>
-    </w:p>
-    <w:p>
-      <w:pPr>
-        <w:pStyle w:val="affffffff4"/>
-      </w:pPr>
-      <w:r>
-        <w:rPr>
-          <w:rFonts w:hint="eastAsia"/>
-        </w:rPr>
-        <w:t>更新</w:t>
-      </w:r>
-      <w:r>
-        <w:rPr>
-          <w:rFonts w:hint="eastAsia"/>
-        </w:rPr>
-        <w:t>kubeadm</w:t>
-      </w:r>
-      <w:r>
-        <w:rPr>
-          <w:rFonts w:hint="eastAsia"/>
-        </w:rPr>
         <w:t>文件</w:t>
       </w:r>
     </w:p>
     <w:p>
       <w:pPr>
         <w:pStyle w:val="afff4"/>
-        <w:rPr>
-          <w:rFonts w:hint="eastAsia"/>
-        </w:rPr>
       </w:pPr>
       <w:r>
         <w:t>kubeadm config migrate --old-config kubeadm-config.yaml --new-config new.yaml</w:t>
@@ -6018,9 +5910,6 @@
     <w:p>
       <w:pPr>
         <w:pStyle w:val="afff4"/>
-        <w:rPr>
-          <w:rFonts w:hint="eastAsia"/>
-        </w:rPr>
       </w:pPr>
       <w:r>
         <w:t>systemctl enable --now kubelet</w:t>
@@ -6150,9 +6039,6 @@
     <w:p>
       <w:pPr>
         <w:pStyle w:val="affffffff4"/>
-        <w:rPr>
-          <w:rFonts w:hint="eastAsia"/>
-        </w:rPr>
       </w:pPr>
     </w:p>
     <w:p>
@@ -6500,18 +6386,20 @@
           <w:sz w:val="18"/>
           <w:szCs w:val="18"/>
         </w:rPr>
-        <w:t xml:space="preserve">    --control-plane --certificate-key </w:t>
-      </w:r>
-      <w:r>
+        <w:lastRenderedPageBreak/>
+        <w:t xml:space="preserve">    --control-plane --certificate-key bc4726d06255be0cd54592e29068e32c5a49eb8fd30a691342412cf79b3d47c7</w:t>
+      </w:r>
+    </w:p>
+    <w:p>
+      <w:pPr>
+        <w:pStyle w:val="affffffff4"/>
         <w:rPr>
           <w:rFonts w:ascii="Courier New" w:hAnsi="Courier New"/>
           <w:kern w:val="2"/>
           <w:sz w:val="18"/>
           <w:szCs w:val="18"/>
         </w:rPr>
-        <w:lastRenderedPageBreak/>
-        <w:t>bc4726d06255be0cd54592e29068e32c5a49eb8fd30a691342412cf79b3d47c7</w:t>
-      </w:r>
+      </w:pPr>
     </w:p>
     <w:p>
       <w:pPr>
@@ -6523,66 +6411,66 @@
           <w:szCs w:val="18"/>
         </w:rPr>
       </w:pPr>
-    </w:p>
-    <w:p>
-      <w:pPr>
-        <w:pStyle w:val="affffffff4"/>
+      <w:r>
         <w:rPr>
           <w:rFonts w:ascii="Courier New" w:hAnsi="Courier New"/>
           <w:kern w:val="2"/>
           <w:sz w:val="18"/>
           <w:szCs w:val="18"/>
         </w:rPr>
-      </w:pPr>
-      <w:r>
+        <w:t>Please note that the certificate-key gives access to cluster sensitive data, keep it secret!</w:t>
+      </w:r>
+    </w:p>
+    <w:p>
+      <w:pPr>
+        <w:pStyle w:val="affffffff4"/>
         <w:rPr>
           <w:rFonts w:ascii="Courier New" w:hAnsi="Courier New"/>
           <w:kern w:val="2"/>
           <w:sz w:val="18"/>
           <w:szCs w:val="18"/>
         </w:rPr>
-        <w:t>Please note that the certificate-key gives access to cluster sensitive data, keep it secret!</w:t>
-      </w:r>
-    </w:p>
-    <w:p>
-      <w:pPr>
-        <w:pStyle w:val="affffffff4"/>
+      </w:pPr>
+      <w:r>
         <w:rPr>
           <w:rFonts w:ascii="Courier New" w:hAnsi="Courier New"/>
           <w:kern w:val="2"/>
           <w:sz w:val="18"/>
           <w:szCs w:val="18"/>
         </w:rPr>
-      </w:pPr>
-      <w:r>
+        <w:t>As a safeguard, uploaded-certs will be deleted in two hours; If necessary, you can use</w:t>
+      </w:r>
+    </w:p>
+    <w:p>
+      <w:pPr>
+        <w:pStyle w:val="affffffff4"/>
         <w:rPr>
           <w:rFonts w:ascii="Courier New" w:hAnsi="Courier New"/>
           <w:kern w:val="2"/>
           <w:sz w:val="18"/>
           <w:szCs w:val="18"/>
         </w:rPr>
-        <w:t>As a safeguard, uploaded-certs will be deleted in two hours; If necessary, you can use</w:t>
-      </w:r>
-    </w:p>
-    <w:p>
-      <w:pPr>
-        <w:pStyle w:val="affffffff4"/>
+      </w:pPr>
+      <w:r>
         <w:rPr>
           <w:rFonts w:ascii="Courier New" w:hAnsi="Courier New"/>
           <w:kern w:val="2"/>
           <w:sz w:val="18"/>
           <w:szCs w:val="18"/>
         </w:rPr>
-      </w:pPr>
-      <w:r>
+        <w:t>"kubeadm init phase upload-certs --upload-certs" to reload certs afterward.</w:t>
+      </w:r>
+    </w:p>
+    <w:p>
+      <w:pPr>
+        <w:pStyle w:val="affffffff4"/>
         <w:rPr>
           <w:rFonts w:ascii="Courier New" w:hAnsi="Courier New"/>
           <w:kern w:val="2"/>
           <w:sz w:val="18"/>
           <w:szCs w:val="18"/>
         </w:rPr>
-        <w:t>"kubeadm init phase upload-certs --upload-certs" to reload certs afterward.</w:t>
-      </w:r>
+      </w:pPr>
     </w:p>
     <w:p>
       <w:pPr>
@@ -6594,26 +6482,26 @@
           <w:szCs w:val="18"/>
         </w:rPr>
       </w:pPr>
-    </w:p>
-    <w:p>
-      <w:pPr>
-        <w:pStyle w:val="affffffff4"/>
+      <w:r>
         <w:rPr>
           <w:rFonts w:ascii="Courier New" w:hAnsi="Courier New"/>
           <w:kern w:val="2"/>
           <w:sz w:val="18"/>
           <w:szCs w:val="18"/>
         </w:rPr>
-      </w:pPr>
-      <w:r>
+        <w:t>Then you can join any number of worker nodes by running the following on each as root:</w:t>
+      </w:r>
+    </w:p>
+    <w:p>
+      <w:pPr>
+        <w:pStyle w:val="affffffff4"/>
         <w:rPr>
           <w:rFonts w:ascii="Courier New" w:hAnsi="Courier New"/>
           <w:kern w:val="2"/>
           <w:sz w:val="18"/>
           <w:szCs w:val="18"/>
         </w:rPr>
-        <w:t>Then you can join any number of worker nodes by running the following on each as root:</w:t>
-      </w:r>
+      </w:pPr>
     </w:p>
     <w:p>
       <w:pPr>
@@ -6625,46 +6513,46 @@
           <w:szCs w:val="18"/>
         </w:rPr>
       </w:pPr>
-    </w:p>
-    <w:p>
-      <w:pPr>
-        <w:pStyle w:val="affffffff4"/>
+      <w:r>
         <w:rPr>
           <w:rFonts w:ascii="Courier New" w:hAnsi="Courier New"/>
           <w:kern w:val="2"/>
           <w:sz w:val="18"/>
           <w:szCs w:val="18"/>
         </w:rPr>
-      </w:pPr>
-      <w:r>
+        <w:t>kubeadm join 192.168.1.100:16443 --token 5joxsb.zo1vh747wljgzrlt \</w:t>
+      </w:r>
+    </w:p>
+    <w:p>
+      <w:pPr>
+        <w:pStyle w:val="affffffff4"/>
         <w:rPr>
           <w:rFonts w:ascii="Courier New" w:hAnsi="Courier New"/>
           <w:kern w:val="2"/>
           <w:sz w:val="18"/>
           <w:szCs w:val="18"/>
         </w:rPr>
-        <w:t>kubeadm join 192.168.1.100:16443 --token 5joxsb.zo1vh747wljgzrlt \</w:t>
-      </w:r>
-    </w:p>
-    <w:p>
-      <w:pPr>
-        <w:pStyle w:val="affffffff4"/>
+      </w:pPr>
+      <w:r>
         <w:rPr>
           <w:rFonts w:ascii="Courier New" w:hAnsi="Courier New"/>
           <w:kern w:val="2"/>
           <w:sz w:val="18"/>
           <w:szCs w:val="18"/>
         </w:rPr>
-      </w:pPr>
-      <w:r>
+        <w:t xml:space="preserve">    --discovery-token-ca-cert-hash sha256:86ee9b6a65c6d8641507e9e56e66dad47cfa15b41b52a11e175c5f9588a485b8</w:t>
+      </w:r>
+    </w:p>
+    <w:p>
+      <w:pPr>
+        <w:pStyle w:val="affffffff4"/>
         <w:rPr>
           <w:rFonts w:ascii="Courier New" w:hAnsi="Courier New"/>
           <w:kern w:val="2"/>
           <w:sz w:val="18"/>
           <w:szCs w:val="18"/>
         </w:rPr>
-        <w:t xml:space="preserve">    --discovery-token-ca-cert-hash sha256:86ee9b6a65c6d8641507e9e56e66dad47cfa15b41b52a11e175c5f9588a485b8</w:t>
-      </w:r>
+      </w:pPr>
     </w:p>
     <w:p>
       <w:pPr>
@@ -6680,13 +6568,63 @@
     <w:p>
       <w:pPr>
         <w:pStyle w:val="affffffff4"/>
-        <w:rPr>
-          <w:rFonts w:ascii="Courier New" w:hAnsi="Courier New"/>
-          <w:kern w:val="2"/>
-          <w:sz w:val="18"/>
-          <w:szCs w:val="18"/>
-        </w:rPr>
-      </w:pPr>
+      </w:pPr>
+      <w:r>
+        <w:rPr>
+          <w:rFonts w:hint="eastAsia"/>
+        </w:rPr>
+        <w:t>所有</w:t>
+      </w:r>
+      <w:r>
+        <w:t>Master</w:t>
+      </w:r>
+      <w:r>
+        <w:rPr>
+          <w:rFonts w:hint="eastAsia"/>
+        </w:rPr>
+        <w:t>节点配置环境变量，用于访问</w:t>
+      </w:r>
+      <w:r>
+        <w:t>Kubernetes</w:t>
+      </w:r>
+      <w:r>
+        <w:rPr>
+          <w:rFonts w:hint="eastAsia"/>
+        </w:rPr>
+        <w:t>集群：</w:t>
+      </w:r>
+    </w:p>
+    <w:p>
+      <w:pPr>
+        <w:pStyle w:val="affffffff5"/>
+      </w:pPr>
+      <w:r>
+        <w:t>cat &lt;&lt;EOF &gt;&gt; /root/.bashrc</w:t>
+      </w:r>
+    </w:p>
+    <w:p>
+      <w:pPr>
+        <w:pStyle w:val="affffffff5"/>
+      </w:pPr>
+      <w:r>
+        <w:t>export KUBECONFIG=/etc/kubernetes/admin.conf</w:t>
+      </w:r>
+    </w:p>
+    <w:p>
+      <w:pPr>
+        <w:pStyle w:val="affffffff5"/>
+      </w:pPr>
+      <w:r>
+        <w:t>EOF</w:t>
+      </w:r>
+    </w:p>
+    <w:p>
+      <w:pPr>
+        <w:pStyle w:val="affffffff5"/>
+      </w:pPr>
+      <w:r>
+        <w:t>source /root/.bashrc</w:t>
+      </w:r>
     </w:p>
     <w:p>
       <w:pPr>
@@ -6696,25 +6634,60 @@
         <w:rPr>
           <w:rFonts w:hint="eastAsia"/>
         </w:rPr>
-        <w:t>所有</w:t>
-      </w:r>
-      <w:r>
-        <w:t>Master</w:t>
-      </w:r>
+        <w:t>查看节点状态：</w:t>
+      </w:r>
+    </w:p>
+    <w:p>
+      <w:pPr>
+        <w:pStyle w:val="affffffff5"/>
+      </w:pPr>
+      <w:r>
+        <w:t>[root@k8s-master01 ~]# kubectl get nodes</w:t>
+      </w:r>
+    </w:p>
+    <w:p>
+      <w:pPr>
+        <w:pStyle w:val="affffffff5"/>
+      </w:pPr>
+      <w:r>
+        <w:t>NAME           STATUS     ROLES     AGE       VERSION</w:t>
+      </w:r>
+    </w:p>
+    <w:p>
+      <w:pPr>
+        <w:pStyle w:val="affffffff5"/>
+      </w:pPr>
+      <w:r>
+        <w:t>k8s-master01   NotReady   master    14m       v1.12.3</w:t>
+      </w:r>
+    </w:p>
+    <w:p>
+      <w:pPr>
+        <w:pStyle w:val="affffffff4"/>
+      </w:pPr>
       <w:r>
         <w:rPr>
           <w:rFonts w:hint="eastAsia"/>
         </w:rPr>
-        <w:t>节点配置环境变量，用于访问</w:t>
-      </w:r>
-      <w:r>
-        <w:t>Kubernetes</w:t>
+        <w:t>采用初始化安装方式，所有的系统组件均以容器的方式运行并且在</w:t>
+      </w:r>
+      <w:r>
+        <w:t>kube-system</w:t>
       </w:r>
       <w:r>
         <w:rPr>
           <w:rFonts w:hint="eastAsia"/>
         </w:rPr>
-        <w:t>集群：</w:t>
+        <w:t>命名空间内，此时可以查看</w:t>
+      </w:r>
+      <w:r>
+        <w:t>Pod</w:t>
+      </w:r>
+      <w:r>
+        <w:rPr>
+          <w:rFonts w:hint="eastAsia"/>
+        </w:rPr>
+        <w:t>状态：</w:t>
       </w:r>
     </w:p>
     <w:p>
@@ -6722,7 +6695,7 @@
         <w:pStyle w:val="affffffff5"/>
       </w:pPr>
       <w:r>
-        <w:t>cat &lt;&lt;EOF &gt;&gt; /root/.bashrc</w:t>
+        <w:t>[root@k8s-master01 ~]# kubectl get pods -n kube-system -o wide</w:t>
       </w:r>
     </w:p>
     <w:p>
@@ -6730,7 +6703,7 @@
         <w:pStyle w:val="affffffff5"/>
       </w:pPr>
       <w:r>
-        <w:t>export KUBECONFIG=/etc/kubernetes/admin.conf</w:t>
+        <w:t>NAME                                   READY     STATUS    RESTARTS   AGE       IP              NODE</w:t>
       </w:r>
     </w:p>
     <w:p>
@@ -6738,7 +6711,7 @@
         <w:pStyle w:val="affffffff5"/>
       </w:pPr>
       <w:r>
-        <w:t>EOF</w:t>
+        <w:t>coredns-777d78ff6f-kstsz               0/1       Pending   0          14m       &lt;none&gt;          &lt;none&gt;</w:t>
       </w:r>
     </w:p>
     <w:p>
@@ -6746,18 +6719,7 @@
         <w:pStyle w:val="affffffff5"/>
       </w:pPr>
       <w:r>
-        <w:t>source /root/.bashrc</w:t>
-      </w:r>
-    </w:p>
-    <w:p>
-      <w:pPr>
-        <w:pStyle w:val="affffffff4"/>
-      </w:pPr>
-      <w:r>
-        <w:rPr>
-          <w:rFonts w:hint="eastAsia"/>
-        </w:rPr>
-        <w:t>查看节点状态：</w:t>
+        <w:t>coredns-777d78ff6f-rlfr5               0/1       Pending   0          14m       &lt;none&gt;          &lt;none&gt;</w:t>
       </w:r>
     </w:p>
     <w:p>
@@ -6765,7 +6727,13 @@
         <w:pStyle w:val="affffffff5"/>
       </w:pPr>
       <w:r>
-        <w:t>[root@k8s-master01 ~]# kubectl get nodes</w:t>
+        <w:t xml:space="preserve">etcd-k8s-master01                      1/1       Running   0          14m       </w:t>
+      </w:r>
+      <w:r>
+        <w:t>192.168.1.19</w:t>
+      </w:r>
+      <w:r>
+        <w:t xml:space="preserve">   k8s-master01</w:t>
       </w:r>
     </w:p>
     <w:p>
@@ -6773,7 +6741,13 @@
         <w:pStyle w:val="affffffff5"/>
       </w:pPr>
       <w:r>
-        <w:t>NAME           STATUS     ROLES     AGE       VERSION</w:t>
+        <w:t xml:space="preserve">kube-apiserver-k8s-master01            1/1       Running   0          13m       </w:t>
+      </w:r>
+      <w:r>
+        <w:t>192.168.1.19</w:t>
+      </w:r>
+      <w:r>
+        <w:t xml:space="preserve">   k8s-master01</w:t>
       </w:r>
     </w:p>
     <w:p>
@@ -6781,36 +6755,13 @@
         <w:pStyle w:val="affffffff5"/>
       </w:pPr>
       <w:r>
-        <w:t>k8s-master01   NotReady   master    14m       v1.12.3</w:t>
-      </w:r>
-    </w:p>
-    <w:p>
-      <w:pPr>
-        <w:pStyle w:val="affffffff4"/>
-      </w:pPr>
-      <w:r>
-        <w:rPr>
-          <w:rFonts w:hint="eastAsia"/>
-        </w:rPr>
-        <w:t>采用初始化安装方式，所有的系统组件均以容器的方式运行并且在</w:t>
-      </w:r>
-      <w:r>
-        <w:t>kube-system</w:t>
-      </w:r>
-      <w:r>
-        <w:rPr>
-          <w:rFonts w:hint="eastAsia"/>
-        </w:rPr>
-        <w:t>命名空间内，此时可以查看</w:t>
-      </w:r>
-      <w:r>
-        <w:t>Pod</w:t>
-      </w:r>
-      <w:r>
-        <w:rPr>
-          <w:rFonts w:hint="eastAsia"/>
-        </w:rPr>
-        <w:t>状态：</w:t>
+        <w:t xml:space="preserve">kube-controller-manager-k8s-master01   1/1       Running   0          13m       </w:t>
+      </w:r>
+      <w:r>
+        <w:t>192.168.1.19</w:t>
+      </w:r>
+      <w:r>
+        <w:t xml:space="preserve">   k8s-master01</w:t>
       </w:r>
     </w:p>
     <w:p>
@@ -6818,7 +6769,13 @@
         <w:pStyle w:val="affffffff5"/>
       </w:pPr>
       <w:r>
-        <w:t>[root@k8s-master01 ~]# kubectl get pods -n kube-system -o wide</w:t>
+        <w:t xml:space="preserve">kube-proxy-8d4qc                       1/1       Running   0          14m       </w:t>
+      </w:r>
+      <w:r>
+        <w:t>192.168.1.19</w:t>
+      </w:r>
+      <w:r>
+        <w:t xml:space="preserve">   k8s-master01</w:t>
       </w:r>
     </w:p>
     <w:p>
@@ -6826,31 +6783,7 @@
         <w:pStyle w:val="affffffff5"/>
       </w:pPr>
       <w:r>
-        <w:t>NAME                                   READY     STATUS    RESTARTS   AGE       IP              NODE</w:t>
-      </w:r>
-    </w:p>
-    <w:p>
-      <w:pPr>
-        <w:pStyle w:val="affffffff5"/>
-      </w:pPr>
-      <w:r>
-        <w:t>coredns-777d78ff6f-kstsz               0/1       Pending   0          14m       &lt;none&gt;          &lt;none&gt;</w:t>
-      </w:r>
-    </w:p>
-    <w:p>
-      <w:pPr>
-        <w:pStyle w:val="affffffff5"/>
-      </w:pPr>
-      <w:r>
-        <w:t>coredns-777d78ff6f-rlfr5               0/1       Pending   0          14m       &lt;none&gt;          &lt;none&gt;</w:t>
-      </w:r>
-    </w:p>
-    <w:p>
-      <w:pPr>
-        <w:pStyle w:val="affffffff5"/>
-      </w:pPr>
-      <w:r>
-        <w:t xml:space="preserve">etcd-k8s-master01                      1/1       Running   0          14m       </w:t>
+        <w:t xml:space="preserve">kube-scheduler-k8s-master01            1/1       Running   0          13m       </w:t>
       </w:r>
       <w:r>
         <w:t>192.168.1.19</w:t>
@@ -6861,66 +6794,10 @@
     </w:p>
     <w:p>
       <w:pPr>
-        <w:pStyle w:val="affffffff5"/>
-      </w:pPr>
-      <w:r>
-        <w:t xml:space="preserve">kube-apiserver-k8s-master01            1/1       Running   0          13m       </w:t>
-      </w:r>
-      <w:r>
-        <w:t>192.168.1.19</w:t>
-      </w:r>
-      <w:r>
-        <w:t xml:space="preserve">   k8s-master01</w:t>
-      </w:r>
-    </w:p>
-    <w:p>
-      <w:pPr>
-        <w:pStyle w:val="affffffff5"/>
-      </w:pPr>
-      <w:r>
-        <w:t xml:space="preserve">kube-controller-manager-k8s-master01   1/1       Running   0          13m       </w:t>
-      </w:r>
-      <w:r>
-        <w:t>192.168.1.19</w:t>
-      </w:r>
-      <w:r>
-        <w:t xml:space="preserve">   k8s-master01</w:t>
-      </w:r>
-    </w:p>
-    <w:p>
-      <w:pPr>
-        <w:pStyle w:val="affffffff5"/>
-      </w:pPr>
-      <w:r>
-        <w:t xml:space="preserve">kube-proxy-8d4qc                       1/1       Running   0          14m       </w:t>
-      </w:r>
-      <w:r>
-        <w:t>192.168.1.19</w:t>
-      </w:r>
-      <w:r>
-        <w:t xml:space="preserve">   k8s-master01</w:t>
-      </w:r>
-    </w:p>
-    <w:p>
-      <w:pPr>
-        <w:pStyle w:val="affffffff5"/>
-      </w:pPr>
-      <w:r>
-        <w:t xml:space="preserve">kube-scheduler-k8s-master01            1/1       Running   0          13m       </w:t>
-      </w:r>
-      <w:r>
-        <w:t>192.168.1.19</w:t>
-      </w:r>
-      <w:r>
-        <w:t xml:space="preserve">   k8s-master01</w:t>
-      </w:r>
-    </w:p>
-    <w:p>
-      <w:pPr>
         <w:pStyle w:val="31"/>
       </w:pPr>
-      <w:bookmarkStart w:id="18" w:name="_Toc9026225"/>
-      <w:bookmarkStart w:id="19" w:name="_Toc12714934"/>
+      <w:bookmarkStart w:id="19" w:name="_Toc9026225"/>
+      <w:bookmarkStart w:id="20" w:name="_Toc12714934"/>
       <w:r>
         <w:lastRenderedPageBreak/>
         <w:t>1.1.5</w:t>
@@ -6940,8 +6817,8 @@
         </w:rPr>
         <w:t>组件的安装</w:t>
       </w:r>
-      <w:bookmarkEnd w:id="18"/>
       <w:bookmarkEnd w:id="19"/>
+      <w:bookmarkEnd w:id="20"/>
     </w:p>
     <w:p>
       <w:pPr>
@@ -7007,40 +6884,37 @@
     <w:p>
       <w:pPr>
         <w:pStyle w:val="afff4"/>
+      </w:pPr>
+    </w:p>
+    <w:p>
+      <w:pPr>
+        <w:pStyle w:val="31"/>
+      </w:pPr>
+      <w:bookmarkStart w:id="21" w:name="_Toc9026226"/>
+      <w:bookmarkStart w:id="22" w:name="_Toc12714935"/>
+      <w:r>
+        <w:t>1.1.6</w:t>
+      </w:r>
+      <w:r>
         <w:rPr>
           <w:rFonts w:hint="eastAsia"/>
         </w:rPr>
-      </w:pPr>
-    </w:p>
-    <w:p>
-      <w:pPr>
-        <w:pStyle w:val="31"/>
-      </w:pPr>
-      <w:bookmarkStart w:id="20" w:name="_Toc9026226"/>
-      <w:bookmarkStart w:id="21" w:name="_Toc12714935"/>
-      <w:r>
-        <w:t>1.1.6</w:t>
+        <w:t xml:space="preserve"> </w:t>
+      </w:r>
+      <w:r>
+        <w:t xml:space="preserve"> </w:t>
       </w:r>
       <w:r>
         <w:rPr>
           <w:rFonts w:hint="eastAsia"/>
         </w:rPr>
-        <w:t xml:space="preserve"> </w:t>
-      </w:r>
-      <w:r>
-        <w:t xml:space="preserve"> </w:t>
-      </w:r>
-      <w:r>
-        <w:rPr>
-          <w:rFonts w:hint="eastAsia"/>
-        </w:rPr>
         <w:t>高可用</w:t>
       </w:r>
       <w:r>
         <w:t>Master</w:t>
       </w:r>
-      <w:bookmarkEnd w:id="20"/>
       <w:bookmarkEnd w:id="21"/>
+      <w:bookmarkEnd w:id="22"/>
     </w:p>
     <w:p>
       <w:pPr>
@@ -7143,37 +7017,34 @@
     <w:p>
       <w:pPr>
         <w:pStyle w:val="afff4"/>
+      </w:pPr>
+    </w:p>
+    <w:p>
+      <w:pPr>
+        <w:pStyle w:val="31"/>
+      </w:pPr>
+      <w:bookmarkStart w:id="23" w:name="_Toc9026227"/>
+      <w:bookmarkStart w:id="24" w:name="_Toc12714936"/>
+      <w:r>
+        <w:t>1.1.7</w:t>
+      </w:r>
+      <w:r>
         <w:rPr>
           <w:rFonts w:hint="eastAsia"/>
         </w:rPr>
-      </w:pPr>
-    </w:p>
-    <w:p>
-      <w:pPr>
-        <w:pStyle w:val="31"/>
-      </w:pPr>
-      <w:bookmarkStart w:id="22" w:name="_Toc9026227"/>
-      <w:bookmarkStart w:id="23" w:name="_Toc12714936"/>
-      <w:r>
-        <w:t>1.1.7</w:t>
+        <w:t xml:space="preserve"> </w:t>
+      </w:r>
+      <w:r>
+        <w:t xml:space="preserve"> Node</w:t>
       </w:r>
       <w:r>
         <w:rPr>
           <w:rFonts w:hint="eastAsia"/>
         </w:rPr>
-        <w:t xml:space="preserve"> </w:t>
-      </w:r>
-      <w:r>
-        <w:t xml:space="preserve"> Node</w:t>
-      </w:r>
-      <w:r>
-        <w:rPr>
-          <w:rFonts w:hint="eastAsia"/>
-        </w:rPr>
         <w:t>节点的配置</w:t>
       </w:r>
-      <w:bookmarkEnd w:id="22"/>
       <w:bookmarkEnd w:id="23"/>
+      <w:bookmarkEnd w:id="24"/>
     </w:p>
     <w:p>
       <w:pPr>
@@ -7268,19 +7139,99 @@
     <w:p>
       <w:pPr>
         <w:pStyle w:val="afff4"/>
+      </w:pPr>
+    </w:p>
+    <w:p>
+      <w:pPr>
+        <w:pStyle w:val="31"/>
+      </w:pPr>
+      <w:bookmarkStart w:id="25" w:name="_Toc9026228"/>
+      <w:bookmarkStart w:id="26" w:name="_Toc12714937"/>
+      <w:r>
+        <w:t>1.1.8</w:t>
+      </w:r>
+      <w:r>
         <w:rPr>
           <w:rFonts w:hint="eastAsia"/>
         </w:rPr>
-      </w:pPr>
+        <w:t xml:space="preserve"> </w:t>
+      </w:r>
+      <w:r>
+        <w:t xml:space="preserve"> Metrics</w:t>
+      </w:r>
+      <w:r>
+        <w:rPr>
+          <w:rFonts w:hint="eastAsia"/>
+        </w:rPr>
+        <w:t>部署</w:t>
+      </w:r>
+      <w:bookmarkEnd w:id="25"/>
+      <w:bookmarkEnd w:id="26"/>
+    </w:p>
+    <w:p>
+      <w:pPr>
+        <w:pStyle w:val="afff4"/>
+      </w:pPr>
+      <w:r>
+        <w:rPr>
+          <w:rFonts w:hint="eastAsia"/>
+        </w:rPr>
+        <w:t>在新版的</w:t>
+      </w:r>
+      <w:r>
+        <w:t>Kubernetes</w:t>
+      </w:r>
+      <w:r>
+        <w:rPr>
+          <w:rFonts w:hint="eastAsia"/>
+        </w:rPr>
+        <w:t>中系统资源的采集均使用</w:t>
+      </w:r>
+      <w:r>
+        <w:t>Metrics-server</w:t>
+      </w:r>
+      <w:r>
+        <w:rPr>
+          <w:rFonts w:hint="eastAsia"/>
+        </w:rPr>
+        <w:t>，可以通过</w:t>
+      </w:r>
+      <w:r>
+        <w:t>Metrics</w:t>
+      </w:r>
+      <w:r>
+        <w:rPr>
+          <w:rFonts w:hint="eastAsia"/>
+        </w:rPr>
+        <w:t>采集节点和</w:t>
+      </w:r>
+      <w:r>
+        <w:t>Pod</w:t>
+      </w:r>
+      <w:r>
+        <w:rPr>
+          <w:rFonts w:hint="eastAsia"/>
+        </w:rPr>
+        <w:t>的内存、磁盘、</w:t>
+      </w:r>
+      <w:r>
+        <w:t>CPU</w:t>
+      </w:r>
+      <w:r>
+        <w:rPr>
+          <w:rFonts w:hint="eastAsia"/>
+        </w:rPr>
+        <w:t>和网络的使用率。</w:t>
+      </w:r>
     </w:p>
     <w:p>
       <w:pPr>
         <w:pStyle w:val="31"/>
       </w:pPr>
-      <w:bookmarkStart w:id="24" w:name="_Toc9026228"/>
-      <w:bookmarkStart w:id="25" w:name="_Toc12714937"/>
-      <w:r>
-        <w:t>1.1.8</w:t>
+      <w:bookmarkStart w:id="27" w:name="_Toc9026229"/>
+      <w:bookmarkStart w:id="28" w:name="_Toc12714938"/>
+      <w:r>
+        <w:t>1.1.9</w:t>
       </w:r>
       <w:r>
         <w:rPr>
@@ -7289,7 +7240,7 @@
         <w:t xml:space="preserve"> </w:t>
       </w:r>
       <w:r>
-        <w:t xml:space="preserve"> Metrics</w:t>
+        <w:t xml:space="preserve"> Dashboard</w:t>
       </w:r>
       <w:r>
         <w:rPr>
@@ -7297,91 +7248,8 @@
         </w:rPr>
         <w:t>部署</w:t>
       </w:r>
-      <w:bookmarkEnd w:id="24"/>
-      <w:bookmarkEnd w:id="25"/>
-    </w:p>
-    <w:p>
-      <w:pPr>
-        <w:pStyle w:val="afff4"/>
-      </w:pPr>
-      <w:r>
-        <w:rPr>
-          <w:rFonts w:hint="eastAsia"/>
-        </w:rPr>
-        <w:t>在新版的</w:t>
-      </w:r>
-      <w:r>
-        <w:t>Kubernetes</w:t>
-      </w:r>
-      <w:r>
-        <w:rPr>
-          <w:rFonts w:hint="eastAsia"/>
-        </w:rPr>
-        <w:t>中系统资源的采集均使用</w:t>
-      </w:r>
-      <w:r>
-        <w:t>Metrics-server</w:t>
-      </w:r>
-      <w:r>
-        <w:rPr>
-          <w:rFonts w:hint="eastAsia"/>
-        </w:rPr>
-        <w:t>，可以通过</w:t>
-      </w:r>
-      <w:r>
-        <w:t>Metrics</w:t>
-      </w:r>
-      <w:r>
-        <w:rPr>
-          <w:rFonts w:hint="eastAsia"/>
-        </w:rPr>
-        <w:t>采集节点和</w:t>
-      </w:r>
-      <w:r>
-        <w:t>Pod</w:t>
-      </w:r>
-      <w:r>
-        <w:rPr>
-          <w:rFonts w:hint="eastAsia"/>
-        </w:rPr>
-        <w:t>的内存、磁盘、</w:t>
-      </w:r>
-      <w:r>
-        <w:t>CPU</w:t>
-      </w:r>
-      <w:r>
-        <w:rPr>
-          <w:rFonts w:hint="eastAsia"/>
-        </w:rPr>
-        <w:t>和网络的使用率。</w:t>
-      </w:r>
-    </w:p>
-    <w:p>
-      <w:pPr>
-        <w:pStyle w:val="31"/>
-      </w:pPr>
-      <w:bookmarkStart w:id="26" w:name="_Toc9026229"/>
-      <w:bookmarkStart w:id="27" w:name="_Toc12714938"/>
-      <w:r>
-        <w:t>1.1.9</w:t>
-      </w:r>
-      <w:r>
-        <w:rPr>
-          <w:rFonts w:hint="eastAsia"/>
-        </w:rPr>
-        <w:t xml:space="preserve"> </w:t>
-      </w:r>
-      <w:r>
-        <w:t xml:space="preserve"> Dashboard</w:t>
-      </w:r>
-      <w:r>
-        <w:rPr>
-          <w:rFonts w:hint="eastAsia"/>
-        </w:rPr>
-        <w:t>部署</w:t>
-      </w:r>
-      <w:bookmarkEnd w:id="26"/>
       <w:bookmarkEnd w:id="27"/>
+      <w:bookmarkEnd w:id="28"/>
     </w:p>
     <w:p>
       <w:pPr>
@@ -7431,9 +7299,6 @@
     <w:p>
       <w:pPr>
         <w:pStyle w:val="afff4"/>
-        <w:rPr>
-          <w:rFonts w:hint="eastAsia"/>
-        </w:rPr>
       </w:pPr>
       <w:r>
         <w:t>kubectl apply -f https://raw.githubusercontent.com/kubernetes/dashboard/v2.0.0-rc5/aio/deploy/recommended.yaml</w:t>
@@ -8697,8 +8562,6 @@
       <w:pPr>
         <w:pStyle w:val="affffffffff3"/>
       </w:pPr>
-      <w:bookmarkStart w:id="28" w:name="_GoBack"/>
-      <w:bookmarkEnd w:id="28"/>
     </w:p>
     <w:p>
       <w:pPr>
@@ -9403,7 +9266,7 @@
         <v:path o:extrusionok="f" gradientshapeok="t" o:connecttype="rect"/>
         <o:lock v:ext="edit" aspectratio="t"/>
       </v:shapetype>
-      <v:shape id="_x0000_i1110" type="#_x0000_t75" style="width:7.55pt;height:7.55pt" o:bullet="t">
+      <v:shape id="_x0000_i1027" type="#_x0000_t75" style="width:7.4pt;height:7.4pt" o:bullet="t">
         <v:imagedata r:id="rId1" o:title="项目符号1"/>
       </v:shape>
     </w:pict>
@@ -38121,7 +37984,7 @@
       <w:adjustRightInd/>
       <w:snapToGrid/>
       <w:spacing w:after="0" w:line="240" w:lineRule="auto"/>
-      <w:ind w:leftChars="0" w:left="0" w:firstLineChars="0"/>
+      <w:ind w:leftChars="0" w:left="0" w:firstLineChars="0" w:firstLine="0"/>
     </w:pPr>
     <w:rPr>
       <w:rFonts w:eastAsia="Times New Roman"/>
@@ -38138,7 +38001,7 @@
       <w:adjustRightInd/>
       <w:snapToGrid/>
       <w:spacing w:after="0" w:line="312" w:lineRule="exact"/>
-      <w:ind w:leftChars="0" w:left="0" w:firstLineChars="0"/>
+      <w:ind w:leftChars="0" w:left="0" w:firstLineChars="0" w:firstLine="0"/>
     </w:pPr>
     <w:rPr>
       <w:rFonts w:eastAsia="Times New Roman"/>

</xml_diff>